<commit_message>
finished hw4 part 1
</commit_message>
<xml_diff>
--- a/Homework 3/Table for STAT 239 HW3.docx
+++ b/Homework 3/Table for STAT 239 HW3.docx
@@ -18,6 +18,7 @@
       <w:tr>
         <w:trPr>
           <w:cnfStyle w:val="100000000000" w:firstRow="1" w:lastRow="0" w:firstColumn="0" w:lastColumn="0" w:oddVBand="0" w:evenVBand="0" w:oddHBand="0" w:evenHBand="0" w:firstRowFirstColumn="0" w:firstRowLastColumn="0" w:lastRowFirstColumn="0" w:lastRowLastColumn="0"/>
+          <w:trHeight w:val="342"/>
         </w:trPr>
         <w:tc>
           <w:tcPr>
@@ -192,13 +193,7 @@
               <w:rPr>
                 <w:rFonts w:ascii="Menlo" w:hAnsi="Menlo" w:cs="Menlo"/>
               </w:rPr>
-              <w:t>-0.19</w:t>
-            </w:r>
-            <w:r>
-              <w:rPr>
-                <w:rFonts w:ascii="Menlo" w:hAnsi="Menlo" w:cs="Menlo"/>
-              </w:rPr>
-              <w:t>6</w:t>
+              <w:t>-0.196</w:t>
             </w:r>
           </w:p>
         </w:tc>
@@ -277,8 +272,16 @@
               <w:rPr>
                 <w:rFonts w:ascii="Menlo" w:hAnsi="Menlo" w:cs="Menlo"/>
               </w:rPr>
-              <w:t>0.576</w:t>
-            </w:r>
+              <w:t>0.</w:t>
+            </w:r>
+            <w:bookmarkStart w:id="0" w:name="_GoBack"/>
+            <w:r>
+              <w:rPr>
+                <w:rFonts w:ascii="Menlo" w:hAnsi="Menlo" w:cs="Menlo"/>
+              </w:rPr>
+              <w:t>576</w:t>
+            </w:r>
+            <w:bookmarkEnd w:id="0"/>
           </w:p>
         </w:tc>
         <w:tc>
@@ -297,13 +300,7 @@
               <w:rPr>
                 <w:rFonts w:ascii="Menlo" w:hAnsi="Menlo" w:cs="Menlo"/>
               </w:rPr>
-              <w:t>0.</w:t>
-            </w:r>
-            <w:r>
-              <w:rPr>
-                <w:rFonts w:ascii="Menlo" w:hAnsi="Menlo" w:cs="Menlo"/>
-              </w:rPr>
-              <w:t>300</w:t>
+              <w:t>0.300</w:t>
             </w:r>
           </w:p>
         </w:tc>
@@ -411,13 +408,7 @@
               <w:rPr>
                 <w:rFonts w:ascii="Menlo" w:hAnsi="Menlo" w:cs="Menlo"/>
               </w:rPr>
-              <w:t>0.48</w:t>
-            </w:r>
-            <w:r>
-              <w:rPr>
-                <w:rFonts w:ascii="Menlo" w:hAnsi="Menlo" w:cs="Menlo"/>
-              </w:rPr>
-              <w:t>7</w:t>
+              <w:t>0.487</w:t>
             </w:r>
           </w:p>
         </w:tc>
@@ -602,13 +593,7 @@
               <w:rPr>
                 <w:rFonts w:ascii="Menlo" w:hAnsi="Menlo" w:cs="Menlo"/>
               </w:rPr>
-              <w:t>0.14</w:t>
-            </w:r>
-            <w:r>
-              <w:rPr>
-                <w:rFonts w:ascii="Menlo" w:hAnsi="Menlo" w:cs="Menlo"/>
-              </w:rPr>
-              <w:t>5</w:t>
+              <w:t>0.145</w:t>
             </w:r>
           </w:p>
         </w:tc>
@@ -774,6 +759,208 @@
                 <w:rFonts w:ascii="Menlo" w:hAnsi="Menlo" w:cs="Menlo"/>
               </w:rPr>
               <w:t>0.081</w:t>
+            </w:r>
+          </w:p>
+        </w:tc>
+      </w:tr>
+      <w:tr>
+        <w:trPr>
+          <w:cnfStyle w:val="000000100000" w:firstRow="0" w:lastRow="0" w:firstColumn="0" w:lastColumn="0" w:oddVBand="0" w:evenVBand="0" w:oddHBand="1" w:evenHBand="0" w:firstRowFirstColumn="0" w:firstRowLastColumn="0" w:lastRowFirstColumn="0" w:lastRowLastColumn="0"/>
+          <w:trHeight w:val="324"/>
+        </w:trPr>
+        <w:tc>
+          <w:tcPr>
+            <w:cnfStyle w:val="001000000000" w:firstRow="0" w:lastRow="0" w:firstColumn="1" w:lastColumn="0" w:oddVBand="0" w:evenVBand="0" w:oddHBand="0" w:evenHBand="0" w:firstRowFirstColumn="0" w:firstRowLastColumn="0" w:lastRowFirstColumn="0" w:lastRowLastColumn="0"/>
+            <w:tcW w:w="1870" w:type="dxa"/>
+          </w:tcPr>
+          <w:p>
+            <w:pPr>
+              <w:jc w:val="center"/>
+              <w:rPr>
+                <w:rFonts w:ascii="Menlo" w:hAnsi="Menlo" w:cs="Menlo"/>
+              </w:rPr>
+            </w:pPr>
+            <w:proofErr w:type="spellStart"/>
+            <w:r>
+              <w:rPr>
+                <w:rFonts w:ascii="Menlo" w:hAnsi="Menlo" w:cs="Menlo"/>
+                <w:caps w:val="0"/>
+              </w:rPr>
+              <w:t>lcp</w:t>
+            </w:r>
+            <w:proofErr w:type="spellEnd"/>
+          </w:p>
+        </w:tc>
+        <w:tc>
+          <w:tcPr>
+            <w:tcW w:w="1870" w:type="dxa"/>
+          </w:tcPr>
+          <w:p>
+            <w:pPr>
+              <w:jc w:val="center"/>
+              <w:cnfStyle w:val="000000100000" w:firstRow="0" w:lastRow="0" w:firstColumn="0" w:lastColumn="0" w:oddVBand="0" w:evenVBand="0" w:oddHBand="1" w:evenHBand="0" w:firstRowFirstColumn="0" w:firstRowLastColumn="0" w:lastRowFirstColumn="0" w:lastRowLastColumn="0"/>
+              <w:rPr>
+                <w:rFonts w:ascii="Menlo" w:hAnsi="Menlo" w:cs="Menlo"/>
+              </w:rPr>
+            </w:pPr>
+            <w:r>
+              <w:rPr>
+                <w:rFonts w:ascii="Menlo" w:hAnsi="Menlo" w:cs="Menlo"/>
+              </w:rPr>
+              <w:t>-0.206</w:t>
+            </w:r>
+          </w:p>
+        </w:tc>
+        <w:tc>
+          <w:tcPr>
+            <w:tcW w:w="1870" w:type="dxa"/>
+          </w:tcPr>
+          <w:p>
+            <w:pPr>
+              <w:jc w:val="center"/>
+              <w:cnfStyle w:val="000000100000" w:firstRow="0" w:lastRow="0" w:firstColumn="0" w:lastColumn="0" w:oddVBand="0" w:evenVBand="0" w:oddHBand="1" w:evenHBand="0" w:firstRowFirstColumn="0" w:firstRowLastColumn="0" w:lastRowFirstColumn="0" w:lastRowLastColumn="0"/>
+              <w:rPr>
+                <w:rFonts w:ascii="Menlo" w:hAnsi="Menlo" w:cs="Menlo"/>
+              </w:rPr>
+            </w:pPr>
+            <w:r>
+              <w:rPr>
+                <w:rFonts w:ascii="Menlo" w:hAnsi="Menlo" w:cs="Menlo"/>
+              </w:rPr>
+              <w:t>0.031</w:t>
+            </w:r>
+          </w:p>
+        </w:tc>
+        <w:tc>
+          <w:tcPr>
+            <w:tcW w:w="1870" w:type="dxa"/>
+          </w:tcPr>
+          <w:p>
+            <w:pPr>
+              <w:jc w:val="center"/>
+              <w:cnfStyle w:val="000000100000" w:firstRow="0" w:lastRow="0" w:firstColumn="0" w:lastColumn="0" w:oddVBand="0" w:evenVBand="0" w:oddHBand="1" w:evenHBand="0" w:firstRowFirstColumn="0" w:firstRowLastColumn="0" w:lastRowFirstColumn="0" w:lastRowLastColumn="0"/>
+              <w:rPr>
+                <w:rFonts w:ascii="Menlo" w:hAnsi="Menlo" w:cs="Menlo"/>
+              </w:rPr>
+            </w:pPr>
+          </w:p>
+        </w:tc>
+        <w:tc>
+          <w:tcPr>
+            <w:tcW w:w="1870" w:type="dxa"/>
+          </w:tcPr>
+          <w:p>
+            <w:pPr>
+              <w:jc w:val="center"/>
+              <w:cnfStyle w:val="000000100000" w:firstRow="0" w:lastRow="0" w:firstColumn="0" w:lastColumn="0" w:oddVBand="0" w:evenVBand="0" w:oddHBand="1" w:evenHBand="0" w:firstRowFirstColumn="0" w:firstRowLastColumn="0" w:lastRowFirstColumn="0" w:lastRowLastColumn="0"/>
+              <w:rPr>
+                <w:rFonts w:ascii="Menlo" w:hAnsi="Menlo" w:cs="Menlo"/>
+              </w:rPr>
+            </w:pPr>
+            <w:r>
+              <w:rPr>
+                <w:rFonts w:ascii="Menlo" w:hAnsi="Menlo" w:cs="Menlo"/>
+              </w:rPr>
+              <w:t>-0.264</w:t>
+            </w:r>
+          </w:p>
+        </w:tc>
+      </w:tr>
+      <w:tr>
+        <w:tc>
+          <w:tcPr>
+            <w:cnfStyle w:val="001000000000" w:firstRow="0" w:lastRow="0" w:firstColumn="1" w:lastColumn="0" w:oddVBand="0" w:evenVBand="0" w:oddHBand="0" w:evenHBand="0" w:firstRowFirstColumn="0" w:firstRowLastColumn="0" w:lastRowFirstColumn="0" w:lastRowLastColumn="0"/>
+            <w:tcW w:w="1870" w:type="dxa"/>
+          </w:tcPr>
+          <w:p>
+            <w:pPr>
+              <w:jc w:val="center"/>
+              <w:rPr>
+                <w:rFonts w:ascii="Menlo" w:hAnsi="Menlo" w:cs="Menlo"/>
+              </w:rPr>
+            </w:pPr>
+            <w:proofErr w:type="spellStart"/>
+            <w:r>
+              <w:rPr>
+                <w:rFonts w:ascii="Menlo" w:hAnsi="Menlo" w:cs="Menlo"/>
+                <w:caps w:val="0"/>
+              </w:rPr>
+              <w:t>gleason</w:t>
+            </w:r>
+            <w:proofErr w:type="spellEnd"/>
+          </w:p>
+        </w:tc>
+        <w:tc>
+          <w:tcPr>
+            <w:tcW w:w="1870" w:type="dxa"/>
+          </w:tcPr>
+          <w:p>
+            <w:pPr>
+              <w:jc w:val="center"/>
+              <w:cnfStyle w:val="000000000000" w:firstRow="0" w:lastRow="0" w:firstColumn="0" w:lastColumn="0" w:oddVBand="0" w:evenVBand="0" w:oddHBand="0" w:evenHBand="0" w:firstRowFirstColumn="0" w:firstRowLastColumn="0" w:lastRowFirstColumn="0" w:lastRowLastColumn="0"/>
+              <w:rPr>
+                <w:rFonts w:ascii="Menlo" w:hAnsi="Menlo" w:cs="Menlo"/>
+              </w:rPr>
+            </w:pPr>
+            <w:r>
+              <w:rPr>
+                <w:rFonts w:ascii="Menlo" w:hAnsi="Menlo" w:cs="Menlo"/>
+              </w:rPr>
+              <w:t>-0.029</w:t>
+            </w:r>
+          </w:p>
+        </w:tc>
+        <w:tc>
+          <w:tcPr>
+            <w:tcW w:w="1870" w:type="dxa"/>
+          </w:tcPr>
+          <w:p>
+            <w:pPr>
+              <w:jc w:val="center"/>
+              <w:cnfStyle w:val="000000000000" w:firstRow="0" w:lastRow="0" w:firstColumn="0" w:lastColumn="0" w:oddVBand="0" w:evenVBand="0" w:oddHBand="0" w:evenHBand="0" w:firstRowFirstColumn="0" w:firstRowLastColumn="0" w:lastRowFirstColumn="0" w:lastRowLastColumn="0"/>
+              <w:rPr>
+                <w:rFonts w:ascii="Menlo" w:hAnsi="Menlo" w:cs="Menlo"/>
+              </w:rPr>
+            </w:pPr>
+            <w:r>
+              <w:rPr>
+                <w:rFonts w:ascii="Menlo" w:hAnsi="Menlo" w:cs="Menlo"/>
+              </w:rPr>
+              <w:t>0.068</w:t>
+            </w:r>
+          </w:p>
+        </w:tc>
+        <w:tc>
+          <w:tcPr>
+            <w:tcW w:w="1870" w:type="dxa"/>
+          </w:tcPr>
+          <w:p>
+            <w:pPr>
+              <w:jc w:val="center"/>
+              <w:cnfStyle w:val="000000000000" w:firstRow="0" w:lastRow="0" w:firstColumn="0" w:lastColumn="0" w:oddVBand="0" w:evenVBand="0" w:oddHBand="0" w:evenHBand="0" w:firstRowFirstColumn="0" w:firstRowLastColumn="0" w:lastRowFirstColumn="0" w:lastRowLastColumn="0"/>
+              <w:rPr>
+                <w:rFonts w:ascii="Menlo" w:hAnsi="Menlo" w:cs="Menlo"/>
+              </w:rPr>
+            </w:pPr>
+          </w:p>
+        </w:tc>
+        <w:tc>
+          <w:tcPr>
+            <w:tcW w:w="1870" w:type="dxa"/>
+          </w:tcPr>
+          <w:p>
+            <w:pPr>
+              <w:jc w:val="center"/>
+              <w:cnfStyle w:val="000000000000" w:firstRow="0" w:lastRow="0" w:firstColumn="0" w:lastColumn="0" w:oddVBand="0" w:evenVBand="0" w:oddHBand="0" w:evenHBand="0" w:firstRowFirstColumn="0" w:firstRowLastColumn="0" w:lastRowFirstColumn="0" w:lastRowLastColumn="0"/>
+              <w:rPr>
+                <w:rFonts w:ascii="Menlo" w:hAnsi="Menlo" w:cs="Menlo"/>
+              </w:rPr>
+            </w:pPr>
+            <w:r>
+              <w:rPr>
+                <w:rFonts w:ascii="Menlo" w:hAnsi="Menlo" w:cs="Menlo"/>
+              </w:rPr>
+              <w:t>-0.123</w:t>
             </w:r>
           </w:p>
         </w:tc>
@@ -786,96 +973,115 @@
           <w:tcPr>
             <w:cnfStyle w:val="001000000000" w:firstRow="0" w:lastRow="0" w:firstColumn="1" w:lastColumn="0" w:oddVBand="0" w:evenVBand="0" w:oddHBand="0" w:evenHBand="0" w:firstRowFirstColumn="0" w:firstRowLastColumn="0" w:lastRowFirstColumn="0" w:lastRowLastColumn="0"/>
             <w:tcW w:w="1870" w:type="dxa"/>
-          </w:tcPr>
-          <w:p>
-            <w:pPr>
-              <w:jc w:val="center"/>
-              <w:rPr>
-                <w:rFonts w:ascii="Menlo" w:hAnsi="Menlo" w:cs="Menlo"/>
-              </w:rPr>
-            </w:pPr>
-            <w:proofErr w:type="spellStart"/>
+            <w:tcBorders>
+              <w:bottom w:val="single" w:sz="4" w:space="0" w:color="auto"/>
+            </w:tcBorders>
+          </w:tcPr>
+          <w:p>
+            <w:pPr>
+              <w:jc w:val="center"/>
+              <w:rPr>
+                <w:rFonts w:ascii="Menlo" w:hAnsi="Menlo" w:cs="Menlo"/>
+              </w:rPr>
+            </w:pPr>
             <w:r>
               <w:rPr>
                 <w:rFonts w:ascii="Menlo" w:hAnsi="Menlo" w:cs="Menlo"/>
                 <w:caps w:val="0"/>
               </w:rPr>
-              <w:t>lcp</w:t>
-            </w:r>
-            <w:proofErr w:type="spellEnd"/>
-          </w:p>
-        </w:tc>
-        <w:tc>
-          <w:tcPr>
-            <w:tcW w:w="1870" w:type="dxa"/>
-          </w:tcPr>
-          <w:p>
-            <w:pPr>
-              <w:jc w:val="center"/>
-              <w:cnfStyle w:val="000000100000" w:firstRow="0" w:lastRow="0" w:firstColumn="0" w:lastColumn="0" w:oddVBand="0" w:evenVBand="0" w:oddHBand="1" w:evenHBand="0" w:firstRowFirstColumn="0" w:firstRowLastColumn="0" w:lastRowFirstColumn="0" w:lastRowLastColumn="0"/>
-              <w:rPr>
-                <w:rFonts w:ascii="Menlo" w:hAnsi="Menlo" w:cs="Menlo"/>
-              </w:rPr>
-            </w:pPr>
-            <w:r>
-              <w:rPr>
-                <w:rFonts w:ascii="Menlo" w:hAnsi="Menlo" w:cs="Menlo"/>
-              </w:rPr>
-              <w:t>-0.206</w:t>
-            </w:r>
-          </w:p>
-        </w:tc>
-        <w:tc>
-          <w:tcPr>
-            <w:tcW w:w="1870" w:type="dxa"/>
-          </w:tcPr>
-          <w:p>
-            <w:pPr>
-              <w:jc w:val="center"/>
-              <w:cnfStyle w:val="000000100000" w:firstRow="0" w:lastRow="0" w:firstColumn="0" w:lastColumn="0" w:oddVBand="0" w:evenVBand="0" w:oddHBand="1" w:evenHBand="0" w:firstRowFirstColumn="0" w:firstRowLastColumn="0" w:lastRowFirstColumn="0" w:lastRowLastColumn="0"/>
-              <w:rPr>
-                <w:rFonts w:ascii="Menlo" w:hAnsi="Menlo" w:cs="Menlo"/>
-              </w:rPr>
-            </w:pPr>
-            <w:r>
-              <w:rPr>
-                <w:rFonts w:ascii="Menlo" w:hAnsi="Menlo" w:cs="Menlo"/>
-              </w:rPr>
-              <w:t>0.031</w:t>
-            </w:r>
-          </w:p>
-        </w:tc>
-        <w:tc>
-          <w:tcPr>
-            <w:tcW w:w="1870" w:type="dxa"/>
-          </w:tcPr>
-          <w:p>
-            <w:pPr>
-              <w:jc w:val="center"/>
-              <w:cnfStyle w:val="000000100000" w:firstRow="0" w:lastRow="0" w:firstColumn="0" w:lastColumn="0" w:oddVBand="0" w:evenVBand="0" w:oddHBand="1" w:evenHBand="0" w:firstRowFirstColumn="0" w:firstRowLastColumn="0" w:lastRowFirstColumn="0" w:lastRowLastColumn="0"/>
-              <w:rPr>
-                <w:rFonts w:ascii="Menlo" w:hAnsi="Menlo" w:cs="Menlo"/>
-              </w:rPr>
-            </w:pPr>
-          </w:p>
-        </w:tc>
-        <w:tc>
-          <w:tcPr>
-            <w:tcW w:w="1870" w:type="dxa"/>
-          </w:tcPr>
-          <w:p>
-            <w:pPr>
-              <w:jc w:val="center"/>
-              <w:cnfStyle w:val="000000100000" w:firstRow="0" w:lastRow="0" w:firstColumn="0" w:lastColumn="0" w:oddVBand="0" w:evenVBand="0" w:oddHBand="1" w:evenHBand="0" w:firstRowFirstColumn="0" w:firstRowLastColumn="0" w:lastRowFirstColumn="0" w:lastRowLastColumn="0"/>
-              <w:rPr>
-                <w:rFonts w:ascii="Menlo" w:hAnsi="Menlo" w:cs="Menlo"/>
-              </w:rPr>
-            </w:pPr>
-            <w:r>
-              <w:rPr>
-                <w:rFonts w:ascii="Menlo" w:hAnsi="Menlo" w:cs="Menlo"/>
-              </w:rPr>
-              <w:t>-0.264</w:t>
+              <w:t>pgg45</w:t>
+            </w:r>
+          </w:p>
+        </w:tc>
+        <w:tc>
+          <w:tcPr>
+            <w:tcW w:w="1870" w:type="dxa"/>
+            <w:tcBorders>
+              <w:bottom w:val="single" w:sz="4" w:space="0" w:color="auto"/>
+            </w:tcBorders>
+          </w:tcPr>
+          <w:p>
+            <w:pPr>
+              <w:jc w:val="center"/>
+              <w:cnfStyle w:val="000000100000" w:firstRow="0" w:lastRow="0" w:firstColumn="0" w:lastColumn="0" w:oddVBand="0" w:evenVBand="0" w:oddHBand="1" w:evenHBand="0" w:firstRowFirstColumn="0" w:firstRowLastColumn="0" w:lastRowFirstColumn="0" w:lastRowLastColumn="0"/>
+              <w:rPr>
+                <w:rFonts w:ascii="Menlo" w:hAnsi="Menlo" w:cs="Menlo"/>
+              </w:rPr>
+            </w:pPr>
+            <w:r>
+              <w:rPr>
+                <w:rFonts w:ascii="Menlo" w:hAnsi="Menlo" w:cs="Menlo"/>
+              </w:rPr>
+              <w:t>0.009</w:t>
+            </w:r>
+          </w:p>
+        </w:tc>
+        <w:tc>
+          <w:tcPr>
+            <w:tcW w:w="1870" w:type="dxa"/>
+            <w:tcBorders>
+              <w:bottom w:val="single" w:sz="4" w:space="0" w:color="auto"/>
+            </w:tcBorders>
+          </w:tcPr>
+          <w:p>
+            <w:pPr>
+              <w:jc w:val="center"/>
+              <w:cnfStyle w:val="000000100000" w:firstRow="0" w:lastRow="0" w:firstColumn="0" w:lastColumn="0" w:oddVBand="0" w:evenVBand="0" w:oddHBand="1" w:evenHBand="0" w:firstRowFirstColumn="0" w:firstRowLastColumn="0" w:lastRowFirstColumn="0" w:lastRowLastColumn="0"/>
+              <w:rPr>
+                <w:rFonts w:ascii="Menlo" w:hAnsi="Menlo" w:cs="Menlo"/>
+              </w:rPr>
+            </w:pPr>
+            <w:r>
+              <w:rPr>
+                <w:rFonts w:ascii="Menlo" w:hAnsi="Menlo" w:cs="Menlo"/>
+              </w:rPr>
+              <w:t>0.004</w:t>
+            </w:r>
+          </w:p>
+        </w:tc>
+        <w:tc>
+          <w:tcPr>
+            <w:tcW w:w="1870" w:type="dxa"/>
+            <w:tcBorders>
+              <w:bottom w:val="single" w:sz="4" w:space="0" w:color="auto"/>
+            </w:tcBorders>
+          </w:tcPr>
+          <w:p>
+            <w:pPr>
+              <w:jc w:val="center"/>
+              <w:cnfStyle w:val="000000100000" w:firstRow="0" w:lastRow="0" w:firstColumn="0" w:lastColumn="0" w:oddVBand="0" w:evenVBand="0" w:oddHBand="1" w:evenHBand="0" w:firstRowFirstColumn="0" w:firstRowLastColumn="0" w:lastRowFirstColumn="0" w:lastRowLastColumn="0"/>
+              <w:rPr>
+                <w:rFonts w:ascii="Menlo" w:hAnsi="Menlo" w:cs="Menlo"/>
+              </w:rPr>
+            </w:pPr>
+            <w:r>
+              <w:rPr>
+                <w:rFonts w:ascii="Menlo" w:hAnsi="Menlo" w:cs="Menlo"/>
+              </w:rPr>
+              <w:t>0.001</w:t>
+            </w:r>
+          </w:p>
+        </w:tc>
+        <w:tc>
+          <w:tcPr>
+            <w:tcW w:w="1870" w:type="dxa"/>
+            <w:tcBorders>
+              <w:bottom w:val="single" w:sz="4" w:space="0" w:color="auto"/>
+            </w:tcBorders>
+          </w:tcPr>
+          <w:p>
+            <w:pPr>
+              <w:jc w:val="center"/>
+              <w:cnfStyle w:val="000000100000" w:firstRow="0" w:lastRow="0" w:firstColumn="0" w:lastColumn="0" w:oddVBand="0" w:evenVBand="0" w:oddHBand="1" w:evenHBand="0" w:firstRowFirstColumn="0" w:firstRowLastColumn="0" w:lastRowFirstColumn="0" w:lastRowLastColumn="0"/>
+              <w:rPr>
+                <w:rFonts w:ascii="Menlo" w:hAnsi="Menlo" w:cs="Menlo"/>
+              </w:rPr>
+            </w:pPr>
+            <w:r>
+              <w:rPr>
+                <w:rFonts w:ascii="Menlo" w:hAnsi="Menlo" w:cs="Menlo"/>
+              </w:rPr>
+              <w:t>0.247</w:t>
             </w:r>
           </w:p>
         </w:tc>
@@ -885,28 +1091,31 @@
           <w:tcPr>
             <w:cnfStyle w:val="001000000000" w:firstRow="0" w:lastRow="0" w:firstColumn="1" w:lastColumn="0" w:oddVBand="0" w:evenVBand="0" w:oddHBand="0" w:evenHBand="0" w:firstRowFirstColumn="0" w:firstRowLastColumn="0" w:lastRowFirstColumn="0" w:lastRowLastColumn="0"/>
             <w:tcW w:w="1870" w:type="dxa"/>
-          </w:tcPr>
-          <w:p>
-            <w:pPr>
-              <w:jc w:val="center"/>
-              <w:rPr>
-                <w:rFonts w:ascii="Menlo" w:hAnsi="Menlo" w:cs="Menlo"/>
-              </w:rPr>
-            </w:pPr>
-            <w:proofErr w:type="spellStart"/>
-            <w:r>
-              <w:rPr>
-                <w:rFonts w:ascii="Menlo" w:hAnsi="Menlo" w:cs="Menlo"/>
-                <w:caps w:val="0"/>
-              </w:rPr>
-              <w:t>gleason</w:t>
-            </w:r>
-            <w:proofErr w:type="spellEnd"/>
-          </w:p>
-        </w:tc>
-        <w:tc>
-          <w:tcPr>
-            <w:tcW w:w="1870" w:type="dxa"/>
+            <w:tcBorders>
+              <w:top w:val="single" w:sz="4" w:space="0" w:color="auto"/>
+            </w:tcBorders>
+          </w:tcPr>
+          <w:p>
+            <w:pPr>
+              <w:jc w:val="center"/>
+              <w:rPr>
+                <w:rFonts w:ascii="Menlo" w:hAnsi="Menlo" w:cs="Menlo"/>
+              </w:rPr>
+            </w:pPr>
+            <w:r>
+              <w:rPr>
+                <w:rFonts w:ascii="Menlo" w:hAnsi="Menlo" w:cs="Menlo"/>
+              </w:rPr>
+              <w:t>TEST ERROR</w:t>
+            </w:r>
+          </w:p>
+        </w:tc>
+        <w:tc>
+          <w:tcPr>
+            <w:tcW w:w="1870" w:type="dxa"/>
+            <w:tcBorders>
+              <w:top w:val="single" w:sz="4" w:space="0" w:color="auto"/>
+            </w:tcBorders>
           </w:tcPr>
           <w:p>
             <w:pPr>
@@ -920,13 +1129,16 @@
               <w:rPr>
                 <w:rFonts w:ascii="Menlo" w:hAnsi="Menlo" w:cs="Menlo"/>
               </w:rPr>
-              <w:t>-0.029</w:t>
-            </w:r>
-          </w:p>
-        </w:tc>
-        <w:tc>
-          <w:tcPr>
-            <w:tcW w:w="1870" w:type="dxa"/>
+              <w:t>0.521</w:t>
+            </w:r>
+          </w:p>
+        </w:tc>
+        <w:tc>
+          <w:tcPr>
+            <w:tcW w:w="1870" w:type="dxa"/>
+            <w:tcBorders>
+              <w:top w:val="single" w:sz="4" w:space="0" w:color="auto"/>
+            </w:tcBorders>
           </w:tcPr>
           <w:p>
             <w:pPr>
@@ -940,13 +1152,16 @@
               <w:rPr>
                 <w:rFonts w:ascii="Menlo" w:hAnsi="Menlo" w:cs="Menlo"/>
               </w:rPr>
-              <w:t>0.068</w:t>
-            </w:r>
-          </w:p>
-        </w:tc>
-        <w:tc>
-          <w:tcPr>
-            <w:tcW w:w="1870" w:type="dxa"/>
+              <w:t>0.504</w:t>
+            </w:r>
+          </w:p>
+        </w:tc>
+        <w:tc>
+          <w:tcPr>
+            <w:tcW w:w="1870" w:type="dxa"/>
+            <w:tcBorders>
+              <w:top w:val="single" w:sz="4" w:space="0" w:color="auto"/>
+            </w:tcBorders>
           </w:tcPr>
           <w:p>
             <w:pPr>
@@ -956,11 +1171,20 @@
                 <w:rFonts w:ascii="Menlo" w:hAnsi="Menlo" w:cs="Menlo"/>
               </w:rPr>
             </w:pPr>
-          </w:p>
-        </w:tc>
-        <w:tc>
-          <w:tcPr>
-            <w:tcW w:w="1870" w:type="dxa"/>
+            <w:r>
+              <w:rPr>
+                <w:rFonts w:ascii="Menlo" w:hAnsi="Menlo" w:cs="Menlo"/>
+              </w:rPr>
+              <w:t>0.460</w:t>
+            </w:r>
+          </w:p>
+        </w:tc>
+        <w:tc>
+          <w:tcPr>
+            <w:tcW w:w="1870" w:type="dxa"/>
+            <w:tcBorders>
+              <w:top w:val="single" w:sz="4" w:space="0" w:color="auto"/>
+            </w:tcBorders>
           </w:tcPr>
           <w:p>
             <w:pPr>
@@ -970,12 +1194,6 @@
                 <w:rFonts w:ascii="Menlo" w:hAnsi="Menlo" w:cs="Menlo"/>
               </w:rPr>
             </w:pPr>
-            <w:r>
-              <w:rPr>
-                <w:rFonts w:ascii="Menlo" w:hAnsi="Menlo" w:cs="Menlo"/>
-              </w:rPr>
-              <w:t>-0.123</w:t>
-            </w:r>
           </w:p>
         </w:tc>
       </w:tr>
@@ -987,238 +1205,6 @@
           <w:tcPr>
             <w:cnfStyle w:val="001000000000" w:firstRow="0" w:lastRow="0" w:firstColumn="1" w:lastColumn="0" w:oddVBand="0" w:evenVBand="0" w:oddHBand="0" w:evenHBand="0" w:firstRowFirstColumn="0" w:firstRowLastColumn="0" w:lastRowFirstColumn="0" w:lastRowLastColumn="0"/>
             <w:tcW w:w="1870" w:type="dxa"/>
-            <w:tcBorders>
-              <w:bottom w:val="single" w:sz="4" w:space="0" w:color="auto"/>
-            </w:tcBorders>
-          </w:tcPr>
-          <w:p>
-            <w:pPr>
-              <w:jc w:val="center"/>
-              <w:rPr>
-                <w:rFonts w:ascii="Menlo" w:hAnsi="Menlo" w:cs="Menlo"/>
-              </w:rPr>
-            </w:pPr>
-            <w:r>
-              <w:rPr>
-                <w:rFonts w:ascii="Menlo" w:hAnsi="Menlo" w:cs="Menlo"/>
-                <w:caps w:val="0"/>
-              </w:rPr>
-              <w:t>pgg45</w:t>
-            </w:r>
-          </w:p>
-        </w:tc>
-        <w:tc>
-          <w:tcPr>
-            <w:tcW w:w="1870" w:type="dxa"/>
-            <w:tcBorders>
-              <w:bottom w:val="single" w:sz="4" w:space="0" w:color="auto"/>
-            </w:tcBorders>
-          </w:tcPr>
-          <w:p>
-            <w:pPr>
-              <w:jc w:val="center"/>
-              <w:cnfStyle w:val="000000100000" w:firstRow="0" w:lastRow="0" w:firstColumn="0" w:lastColumn="0" w:oddVBand="0" w:evenVBand="0" w:oddHBand="1" w:evenHBand="0" w:firstRowFirstColumn="0" w:firstRowLastColumn="0" w:lastRowFirstColumn="0" w:lastRowLastColumn="0"/>
-              <w:rPr>
-                <w:rFonts w:ascii="Menlo" w:hAnsi="Menlo" w:cs="Menlo"/>
-              </w:rPr>
-            </w:pPr>
-            <w:r>
-              <w:rPr>
-                <w:rFonts w:ascii="Menlo" w:hAnsi="Menlo" w:cs="Menlo"/>
-              </w:rPr>
-              <w:t>0.009</w:t>
-            </w:r>
-          </w:p>
-        </w:tc>
-        <w:tc>
-          <w:tcPr>
-            <w:tcW w:w="1870" w:type="dxa"/>
-            <w:tcBorders>
-              <w:bottom w:val="single" w:sz="4" w:space="0" w:color="auto"/>
-            </w:tcBorders>
-          </w:tcPr>
-          <w:p>
-            <w:pPr>
-              <w:jc w:val="center"/>
-              <w:cnfStyle w:val="000000100000" w:firstRow="0" w:lastRow="0" w:firstColumn="0" w:lastColumn="0" w:oddVBand="0" w:evenVBand="0" w:oddHBand="1" w:evenHBand="0" w:firstRowFirstColumn="0" w:firstRowLastColumn="0" w:lastRowFirstColumn="0" w:lastRowLastColumn="0"/>
-              <w:rPr>
-                <w:rFonts w:ascii="Menlo" w:hAnsi="Menlo" w:cs="Menlo"/>
-              </w:rPr>
-            </w:pPr>
-            <w:r>
-              <w:rPr>
-                <w:rFonts w:ascii="Menlo" w:hAnsi="Menlo" w:cs="Menlo"/>
-              </w:rPr>
-              <w:t>0.004</w:t>
-            </w:r>
-          </w:p>
-        </w:tc>
-        <w:tc>
-          <w:tcPr>
-            <w:tcW w:w="1870" w:type="dxa"/>
-            <w:tcBorders>
-              <w:bottom w:val="single" w:sz="4" w:space="0" w:color="auto"/>
-            </w:tcBorders>
-          </w:tcPr>
-          <w:p>
-            <w:pPr>
-              <w:jc w:val="center"/>
-              <w:cnfStyle w:val="000000100000" w:firstRow="0" w:lastRow="0" w:firstColumn="0" w:lastColumn="0" w:oddVBand="0" w:evenVBand="0" w:oddHBand="1" w:evenHBand="0" w:firstRowFirstColumn="0" w:firstRowLastColumn="0" w:lastRowFirstColumn="0" w:lastRowLastColumn="0"/>
-              <w:rPr>
-                <w:rFonts w:ascii="Menlo" w:hAnsi="Menlo" w:cs="Menlo"/>
-              </w:rPr>
-            </w:pPr>
-            <w:r>
-              <w:rPr>
-                <w:rFonts w:ascii="Menlo" w:hAnsi="Menlo" w:cs="Menlo"/>
-              </w:rPr>
-              <w:t>0.001</w:t>
-            </w:r>
-          </w:p>
-        </w:tc>
-        <w:tc>
-          <w:tcPr>
-            <w:tcW w:w="1870" w:type="dxa"/>
-            <w:tcBorders>
-              <w:bottom w:val="single" w:sz="4" w:space="0" w:color="auto"/>
-            </w:tcBorders>
-          </w:tcPr>
-          <w:p>
-            <w:pPr>
-              <w:jc w:val="center"/>
-              <w:cnfStyle w:val="000000100000" w:firstRow="0" w:lastRow="0" w:firstColumn="0" w:lastColumn="0" w:oddVBand="0" w:evenVBand="0" w:oddHBand="1" w:evenHBand="0" w:firstRowFirstColumn="0" w:firstRowLastColumn="0" w:lastRowFirstColumn="0" w:lastRowLastColumn="0"/>
-              <w:rPr>
-                <w:rFonts w:ascii="Menlo" w:hAnsi="Menlo" w:cs="Menlo"/>
-              </w:rPr>
-            </w:pPr>
-            <w:r>
-              <w:rPr>
-                <w:rFonts w:ascii="Menlo" w:hAnsi="Menlo" w:cs="Menlo"/>
-              </w:rPr>
-              <w:t>0.247</w:t>
-            </w:r>
-          </w:p>
-        </w:tc>
-      </w:tr>
-      <w:tr>
-        <w:tc>
-          <w:tcPr>
-            <w:cnfStyle w:val="001000000000" w:firstRow="0" w:lastRow="0" w:firstColumn="1" w:lastColumn="0" w:oddVBand="0" w:evenVBand="0" w:oddHBand="0" w:evenHBand="0" w:firstRowFirstColumn="0" w:firstRowLastColumn="0" w:lastRowFirstColumn="0" w:lastRowLastColumn="0"/>
-            <w:tcW w:w="1870" w:type="dxa"/>
-            <w:tcBorders>
-              <w:top w:val="single" w:sz="4" w:space="0" w:color="auto"/>
-            </w:tcBorders>
-          </w:tcPr>
-          <w:p>
-            <w:pPr>
-              <w:jc w:val="center"/>
-              <w:rPr>
-                <w:rFonts w:ascii="Menlo" w:hAnsi="Menlo" w:cs="Menlo"/>
-              </w:rPr>
-            </w:pPr>
-            <w:r>
-              <w:rPr>
-                <w:rFonts w:ascii="Menlo" w:hAnsi="Menlo" w:cs="Menlo"/>
-              </w:rPr>
-              <w:t>TEST ERROR</w:t>
-            </w:r>
-          </w:p>
-        </w:tc>
-        <w:tc>
-          <w:tcPr>
-            <w:tcW w:w="1870" w:type="dxa"/>
-            <w:tcBorders>
-              <w:top w:val="single" w:sz="4" w:space="0" w:color="auto"/>
-            </w:tcBorders>
-          </w:tcPr>
-          <w:p>
-            <w:pPr>
-              <w:jc w:val="center"/>
-              <w:cnfStyle w:val="000000000000" w:firstRow="0" w:lastRow="0" w:firstColumn="0" w:lastColumn="0" w:oddVBand="0" w:evenVBand="0" w:oddHBand="0" w:evenHBand="0" w:firstRowFirstColumn="0" w:firstRowLastColumn="0" w:lastRowFirstColumn="0" w:lastRowLastColumn="0"/>
-              <w:rPr>
-                <w:rFonts w:ascii="Menlo" w:hAnsi="Menlo" w:cs="Menlo"/>
-              </w:rPr>
-            </w:pPr>
-            <w:r>
-              <w:rPr>
-                <w:rFonts w:ascii="Menlo" w:hAnsi="Menlo" w:cs="Menlo"/>
-              </w:rPr>
-              <w:t>0.521</w:t>
-            </w:r>
-          </w:p>
-        </w:tc>
-        <w:tc>
-          <w:tcPr>
-            <w:tcW w:w="1870" w:type="dxa"/>
-            <w:tcBorders>
-              <w:top w:val="single" w:sz="4" w:space="0" w:color="auto"/>
-            </w:tcBorders>
-          </w:tcPr>
-          <w:p>
-            <w:pPr>
-              <w:jc w:val="center"/>
-              <w:cnfStyle w:val="000000000000" w:firstRow="0" w:lastRow="0" w:firstColumn="0" w:lastColumn="0" w:oddVBand="0" w:evenVBand="0" w:oddHBand="0" w:evenHBand="0" w:firstRowFirstColumn="0" w:firstRowLastColumn="0" w:lastRowFirstColumn="0" w:lastRowLastColumn="0"/>
-              <w:rPr>
-                <w:rFonts w:ascii="Menlo" w:hAnsi="Menlo" w:cs="Menlo"/>
-              </w:rPr>
-            </w:pPr>
-            <w:r>
-              <w:rPr>
-                <w:rFonts w:ascii="Menlo" w:hAnsi="Menlo" w:cs="Menlo"/>
-              </w:rPr>
-              <w:t>0.504</w:t>
-            </w:r>
-          </w:p>
-        </w:tc>
-        <w:tc>
-          <w:tcPr>
-            <w:tcW w:w="1870" w:type="dxa"/>
-            <w:tcBorders>
-              <w:top w:val="single" w:sz="4" w:space="0" w:color="auto"/>
-            </w:tcBorders>
-          </w:tcPr>
-          <w:p>
-            <w:pPr>
-              <w:jc w:val="center"/>
-              <w:cnfStyle w:val="000000000000" w:firstRow="0" w:lastRow="0" w:firstColumn="0" w:lastColumn="0" w:oddVBand="0" w:evenVBand="0" w:oddHBand="0" w:evenHBand="0" w:firstRowFirstColumn="0" w:firstRowLastColumn="0" w:lastRowFirstColumn="0" w:lastRowLastColumn="0"/>
-              <w:rPr>
-                <w:rFonts w:ascii="Menlo" w:hAnsi="Menlo" w:cs="Menlo"/>
-              </w:rPr>
-            </w:pPr>
-            <w:r>
-              <w:rPr>
-                <w:rFonts w:ascii="Menlo" w:hAnsi="Menlo" w:cs="Menlo"/>
-              </w:rPr>
-              <w:t>0.460</w:t>
-            </w:r>
-          </w:p>
-        </w:tc>
-        <w:tc>
-          <w:tcPr>
-            <w:tcW w:w="1870" w:type="dxa"/>
-            <w:tcBorders>
-              <w:top w:val="single" w:sz="4" w:space="0" w:color="auto"/>
-            </w:tcBorders>
-          </w:tcPr>
-          <w:p>
-            <w:pPr>
-              <w:jc w:val="center"/>
-              <w:cnfStyle w:val="000000000000" w:firstRow="0" w:lastRow="0" w:firstColumn="0" w:lastColumn="0" w:oddVBand="0" w:evenVBand="0" w:oddHBand="0" w:evenHBand="0" w:firstRowFirstColumn="0" w:firstRowLastColumn="0" w:lastRowFirstColumn="0" w:lastRowLastColumn="0"/>
-              <w:rPr>
-                <w:rFonts w:ascii="Menlo" w:hAnsi="Menlo" w:cs="Menlo"/>
-              </w:rPr>
-            </w:pPr>
-          </w:p>
-        </w:tc>
-      </w:tr>
-      <w:tr>
-        <w:trPr>
-          <w:cnfStyle w:val="000000100000" w:firstRow="0" w:lastRow="0" w:firstColumn="0" w:lastColumn="0" w:oddVBand="0" w:evenVBand="0" w:oddHBand="1" w:evenHBand="0" w:firstRowFirstColumn="0" w:firstRowLastColumn="0" w:lastRowFirstColumn="0" w:lastRowLastColumn="0"/>
-        </w:trPr>
-        <w:tc>
-          <w:tcPr>
-            <w:cnfStyle w:val="001000000000" w:firstRow="0" w:lastRow="0" w:firstColumn="1" w:lastColumn="0" w:oddVBand="0" w:evenVBand="0" w:oddHBand="0" w:evenHBand="0" w:firstRowFirstColumn="0" w:firstRowLastColumn="0" w:lastRowFirstColumn="0" w:lastRowLastColumn="0"/>
-            <w:tcW w:w="1870" w:type="dxa"/>
           </w:tcPr>
           <w:p>
             <w:pPr>
@@ -1311,10 +1297,7 @@
         </w:tc>
       </w:tr>
     </w:tbl>
-    <w:p>
-      <w:bookmarkStart w:id="0" w:name="_GoBack"/>
-      <w:bookmarkEnd w:id="0"/>
-    </w:p>
+    <w:p/>
     <w:sectPr>
       <w:pgSz w:w="12240" w:h="15840"/>
       <w:pgMar w:top="1440" w:right="1440" w:bottom="1440" w:left="1440" w:header="720" w:footer="720" w:gutter="0"/>
@@ -2203,7 +2186,7 @@
 </file>
 
 <file path=customXml/itemProps1.xml><?xml version="1.0" encoding="utf-8"?>
-<ds:datastoreItem xmlns:ds="http://schemas.openxmlformats.org/officeDocument/2006/customXml" ds:itemID="{5777AF57-FAD9-AE47-9BAE-1C5803BAE28F}">
+<ds:datastoreItem xmlns:ds="http://schemas.openxmlformats.org/officeDocument/2006/customXml" ds:itemID="{2018ABE7-342C-8348-B61E-CBD617914AC1}">
   <ds:schemaRefs>
     <ds:schemaRef ds:uri="http://schemas.openxmlformats.org/officeDocument/2006/bibliography"/>
   </ds:schemaRefs>

</xml_diff>